<commit_message>
Add some instructions to the website
</commit_message>
<xml_diff>
--- a/static/Course_Modularization/Markov models/Markov Sick-Sicker/exercise worksheets/not used/markov_sick-sicker_PSA_exercise.docx
+++ b/static/Course_Modularization/Markov models/Markov Sick-Sicker/exercise worksheets/not used/markov_sick-sicker_PSA_exercise.docx
@@ -275,7 +275,7 @@
       <w:r>
         <w:t xml:space="preserve"> </w:t>
       </w:r>
-      <w:hyperlink r:id="rId20">
+      <w:hyperlink r:id="rId21">
         <w:r>
           <w:rPr>
             <w:rStyle w:val="Hyperlink"/>
@@ -309,7 +309,7 @@
       <w:r>
         <w:t xml:space="preserve"> </w:t>
       </w:r>
-      <w:hyperlink r:id="rId21">
+      <w:hyperlink r:id="rId22">
         <w:r>
           <w:rPr>
             <w:rStyle w:val="Hyperlink"/>
@@ -343,7 +343,7 @@
       <w:r>
         <w:t xml:space="preserve"> </w:t>
       </w:r>
-      <w:hyperlink r:id="rId22">
+      <w:hyperlink r:id="rId23">
         <w:r>
           <w:rPr>
             <w:rStyle w:val="Hyperlink"/>
@@ -377,7 +377,7 @@
       <w:r>
         <w:t xml:space="preserve"> </w:t>
       </w:r>
-      <w:hyperlink r:id="rId23">
+      <w:hyperlink r:id="rId24">
         <w:r>
           <w:rPr>
             <w:rStyle w:val="Hyperlink"/>
@@ -428,11 +428,11 @@
       <w:pPr>
         <w:pStyle w:val="Heading1"/>
       </w:pPr>
-      <w:bookmarkStart w:id="24" w:name="X1ebb5234d27bbadc104d52bc0c9125a4ee81f60"/>
+      <w:bookmarkStart w:id="25" w:name="exercise-i-construct-a-markov-model-of-the-sick-sicker-disease"/>
+      <w:bookmarkEnd w:id="25"/>
       <w:r>
         <w:t xml:space="preserve">Exercise I: Construct a Markov Model of the Sick-Sicker Disease</w:t>
       </w:r>
-      <w:bookmarkEnd w:id="24"/>
     </w:p>
     <w:p>
       <w:pPr>
@@ -447,12 +447,12 @@
         <w:pStyle w:val="BodyText"/>
       </w:pPr>
       <w:r>
-        <w:t xml:space="preserve">To model this disease, we will rely on a state-transition cohort model, called the Sick-Sicker model, first described by Enns et al. The Sick-Sicker model consists of four health states: Healthy (H), two disease states, Sick (S1) and Sicker (S2), and Dead (D) (Figure 1). All individuals start in the Healthy state. Over time, healthy individuals may develop the disease and can progress to S1. Individuals in S1 can recover (return to state H), progress further to S2 or die. Individuals in S2 cannot recover (i.e. cannot transition to either S1 or H). Individuals in H have a baseline probability of death; individuals in S1 and S2 experience increased mortality compared to those in the H state, given in terms of hazard ratios. These ratios are used to calculate the probabilities of dying when in S1 and S2.</w:t>
-      </w:r>
-    </w:p>
-    <w:p>
-      <w:pPr>
-        <w:pStyle w:val="CaptionedFigure"/>
+        <w:t xml:space="preserve">To model this disease, we will rely on a state-transition cohort model, called the Sick-Sicker model, first described by Enns et al. The Sick-Sicker model consists of four health states: Healthy (H), two disease states, Sick (S1) and Sicker (S2), and Dead (D) (Figure 1). All individuals start in the Healthy state. Over time, healthy individuals may develop the disease and can progress to S1. Individuals in S1 can recover (return to state H), progress further to S2 or die. Individuals in S2 cannot recover (i.e. cannot transition to either S1 or H). Individuals in H have a baseline probability of death; individuals in S1 and S2 experience increased mortality compared to those in the H state, given in terms of hazard ratios. These ratios are used to calculate the probabilities of dying when in S1 and S2.</w:t>
+      </w:r>
+    </w:p>
+    <w:p>
+      <w:pPr>
+        <w:pStyle w:val="FigureWithCaption"/>
       </w:pPr>
       <w:r>
         <w:drawing>
@@ -464,13 +464,13 @@
               <a:graphicData uri="http://schemas.openxmlformats.org/drawingml/2006/picture">
                 <pic:pic>
                   <pic:nvPicPr>
-                    <pic:cNvPr descr="C:/Users/Alan%20Yang/Desktop/GitHub%20local/Course-Modularization/static/Course_Modularization/Markov%20models/Markov%20Sick-Sicker/figures/sick_sicker_diagram.png" id="0" name="Picture"/>
+                    <pic:cNvPr descr="/Users/elinekrijkamp/Documents/GitHub/Course-Modularization/static/Course_Modularization/Markov%20models/Markov%20Sick-Sicker/figures/sick_sicker_diagram.png" id="0" name="Picture"/>
                     <pic:cNvPicPr>
                       <a:picLocks noChangeArrowheads="1" noChangeAspect="1"/>
                     </pic:cNvPicPr>
                   </pic:nvPicPr>
                   <pic:blipFill>
-                    <a:blip r:embed="rId25"/>
+                    <a:blip r:embed="rId26"/>
                     <a:stretch>
                       <a:fillRect/>
                     </a:stretch>
@@ -509,11 +509,11 @@
       <w:pPr>
         <w:pStyle w:val="Heading2"/>
       </w:pPr>
-      <w:bookmarkStart w:id="26" w:name="tasks"/>
+      <w:bookmarkStart w:id="27" w:name="tasks"/>
+      <w:bookmarkEnd w:id="27"/>
       <w:r>
         <w:t xml:space="preserve">Tasks</w:t>
       </w:r>
-      <w:bookmarkEnd w:id="26"/>
     </w:p>
     <w:p>
       <w:pPr>
@@ -587,14 +587,14 @@
     </w:p>
     <w:tbl>
       <w:tblPr>
-        <w:tblStyle w:val="Table"/>
-        <w:tblW w:type="pct" w:w="5000.0"/>
+        <w:tblStyle w:val="TableNormal"/>
+        <w:tblW w:type="pct" w:w="4652.777777777777"/>
         <w:tblLook w:firstRow="1"/>
       </w:tblPr>
       <w:tblGrid>
-        <w:gridCol w:w="4455"/>
-        <w:gridCol w:w="1608"/>
-        <w:gridCol w:w="1856"/>
+        <w:gridCol w:w="4069"/>
+        <w:gridCol w:w="1540"/>
+        <w:gridCol w:w="1760"/>
       </w:tblGrid>
       <w:tr>
         <w:trPr>
@@ -712,7 +712,11 @@
           </w:p>
         </w:tc>
         <w:tc>
-          <w:p/>
+          <w:p>
+            <w:pPr>
+              <w:pStyle w:val="Compact"/>
+            </w:pPr>
+          </w:p>
         </w:tc>
         <w:tc>
           <w:p>
@@ -815,10 +819,18 @@
           </w:p>
         </w:tc>
         <w:tc>
-          <w:p/>
-        </w:tc>
-        <w:tc>
-          <w:p/>
+          <w:p>
+            <w:pPr>
+              <w:pStyle w:val="Compact"/>
+            </w:pPr>
+          </w:p>
+        </w:tc>
+        <w:tc>
+          <w:p>
+            <w:pPr>
+              <w:pStyle w:val="Compact"/>
+            </w:pPr>
+          </w:p>
         </w:tc>
       </w:tr>
       <w:tr>
@@ -948,10 +960,18 @@
           </w:p>
         </w:tc>
         <w:tc>
-          <w:p/>
-        </w:tc>
-        <w:tc>
-          <w:p/>
+          <w:p>
+            <w:pPr>
+              <w:pStyle w:val="Compact"/>
+            </w:pPr>
+          </w:p>
+        </w:tc>
+        <w:tc>
+          <w:p>
+            <w:pPr>
+              <w:pStyle w:val="Compact"/>
+            </w:pPr>
+          </w:p>
         </w:tc>
       </w:tr>
       <w:tr>
@@ -1081,10 +1101,18 @@
           </w:p>
         </w:tc>
         <w:tc>
-          <w:p/>
-        </w:tc>
-        <w:tc>
-          <w:p/>
+          <w:p>
+            <w:pPr>
+              <w:pStyle w:val="Compact"/>
+            </w:pPr>
+          </w:p>
+        </w:tc>
+        <w:tc>
+          <w:p>
+            <w:pPr>
+              <w:pStyle w:val="Compact"/>
+            </w:pPr>
+          </w:p>
         </w:tc>
       </w:tr>
       <w:tr>
@@ -1290,10 +1318,18 @@
           </w:p>
         </w:tc>
         <w:tc>
-          <w:p/>
-        </w:tc>
-        <w:tc>
-          <w:p/>
+          <w:p>
+            <w:pPr>
+              <w:pStyle w:val="Compact"/>
+            </w:pPr>
+          </w:p>
+        </w:tc>
+        <w:tc>
+          <w:p>
+            <w:pPr>
+              <w:pStyle w:val="Compact"/>
+            </w:pPr>
+          </w:p>
         </w:tc>
       </w:tr>
       <w:tr>
@@ -1461,10 +1497,18 @@
           </w:p>
         </w:tc>
         <w:tc>
-          <w:p/>
-        </w:tc>
-        <w:tc>
-          <w:p/>
+          <w:p>
+            <w:pPr>
+              <w:pStyle w:val="Compact"/>
+            </w:pPr>
+          </w:p>
+        </w:tc>
+        <w:tc>
+          <w:p>
+            <w:pPr>
+              <w:pStyle w:val="Compact"/>
+            </w:pPr>
+          </w:p>
         </w:tc>
       </w:tr>
       <w:tr>
@@ -1618,11 +1662,11 @@
       <w:pPr>
         <w:pStyle w:val="Heading1"/>
       </w:pPr>
-      <w:bookmarkStart w:id="27" w:name="X56a6ad6964c846f3bd6130df67a6208c26393a6"/>
+      <w:bookmarkStart w:id="28" w:name="exercise-ii-probabilistic-sensitivity-analysis-of-the-sick-sicker-markov-model"/>
+      <w:bookmarkEnd w:id="28"/>
       <w:r>
         <w:t xml:space="preserve">Exercise II: Probabilistic sensitivity analysis of the Sick-Sicker Markov model</w:t>
       </w:r>
-      <w:bookmarkEnd w:id="27"/>
     </w:p>
     <w:p>
       <w:pPr>
@@ -1657,14 +1701,14 @@
     </w:p>
     <w:tbl>
       <w:tblPr>
-        <w:tblStyle w:val="Table"/>
+        <w:tblStyle w:val="TableNormal"/>
         <w:tblW w:type="pct" w:w="5000.0"/>
         <w:tblLook w:firstRow="1"/>
       </w:tblPr>
       <w:tblGrid>
-        <w:gridCol w:w="2795"/>
-        <w:gridCol w:w="1475"/>
-        <w:gridCol w:w="3649"/>
+        <w:gridCol w:w="2790"/>
+        <w:gridCol w:w="1508"/>
+        <w:gridCol w:w="3620"/>
       </w:tblGrid>
       <w:tr>
         <w:trPr>
@@ -1782,10 +1826,18 @@
           </w:p>
         </w:tc>
         <w:tc>
-          <w:p/>
-        </w:tc>
-        <w:tc>
-          <w:p/>
+          <w:p>
+            <w:pPr>
+              <w:pStyle w:val="Compact"/>
+            </w:pPr>
+          </w:p>
+        </w:tc>
+        <w:tc>
+          <w:p>
+            <w:pPr>
+              <w:pStyle w:val="Compact"/>
+            </w:pPr>
+          </w:p>
         </w:tc>
       </w:tr>
       <w:tr>
@@ -1975,10 +2027,18 @@
           </w:p>
         </w:tc>
         <w:tc>
-          <w:p/>
-        </w:tc>
-        <w:tc>
-          <w:p/>
+          <w:p>
+            <w:pPr>
+              <w:pStyle w:val="Compact"/>
+            </w:pPr>
+          </w:p>
+        </w:tc>
+        <w:tc>
+          <w:p>
+            <w:pPr>
+              <w:pStyle w:val="Compact"/>
+            </w:pPr>
+          </w:p>
         </w:tc>
       </w:tr>
       <w:tr>
@@ -2198,10 +2258,18 @@
           </w:p>
         </w:tc>
         <w:tc>
-          <w:p/>
-        </w:tc>
-        <w:tc>
-          <w:p/>
+          <w:p>
+            <w:pPr>
+              <w:pStyle w:val="Compact"/>
+            </w:pPr>
+          </w:p>
+        </w:tc>
+        <w:tc>
+          <w:p>
+            <w:pPr>
+              <w:pStyle w:val="Compact"/>
+            </w:pPr>
+          </w:p>
         </w:tc>
       </w:tr>
       <w:tr>
@@ -2357,10 +2425,18 @@
           </w:p>
         </w:tc>
         <w:tc>
-          <w:p/>
-        </w:tc>
-        <w:tc>
-          <w:p/>
+          <w:p>
+            <w:pPr>
+              <w:pStyle w:val="Compact"/>
+            </w:pPr>
+          </w:p>
+        </w:tc>
+        <w:tc>
+          <w:p>
+            <w:pPr>
+              <w:pStyle w:val="Compact"/>
+            </w:pPr>
+          </w:p>
         </w:tc>
       </w:tr>
       <w:tr>
@@ -2550,10 +2626,18 @@
           </w:p>
         </w:tc>
         <w:tc>
-          <w:p/>
-        </w:tc>
-        <w:tc>
-          <w:p/>
+          <w:p>
+            <w:pPr>
+              <w:pStyle w:val="Compact"/>
+            </w:pPr>
+          </w:p>
+        </w:tc>
+        <w:tc>
+          <w:p>
+            <w:pPr>
+              <w:pStyle w:val="Compact"/>
+            </w:pPr>
+          </w:p>
         </w:tc>
       </w:tr>
       <w:tr>
@@ -2619,11 +2703,11 @@
       <w:pPr>
         <w:pStyle w:val="Heading2"/>
       </w:pPr>
-      <w:bookmarkStart w:id="28" w:name="tasks-1"/>
+      <w:bookmarkStart w:id="29" w:name="tasks-1"/>
+      <w:bookmarkEnd w:id="29"/>
       <w:r>
         <w:t xml:space="preserve">Tasks</w:t>
       </w:r>
-      <w:bookmarkEnd w:id="28"/>
     </w:p>
     <w:p>
       <w:pPr>
@@ -2657,22 +2741,7 @@
         <w:t xml:space="preserve"> </w:t>
       </w:r>
       <w:r>
-        <w:t xml:space="preserve">function of the Sick-Sicker Markov model in the file</w:t>
-      </w:r>
-      <w:r>
-        <w:t xml:space="preserve"> </w:t>
-      </w:r>
-      <w:r>
-        <w:t xml:space="preserve">“</w:t>
-      </w:r>
-      <w:r>
-        <w:t xml:space="preserve">Functions_markov_sick-sicker.R</w:t>
-      </w:r>
-      <w:r>
-        <w:t xml:space="preserve">”</w:t>
-      </w:r>
-      <w:r>
-        <w:t xml:space="preserve">.</w:t>
+        <w:t xml:space="preserve">function of the Sick-Sicker Markov model in the file “Functions_markov_sick-sicker.R”.</w:t>
       </w:r>
     </w:p>
     <w:p>
@@ -2709,25 +2778,7 @@
         </w:numPr>
       </w:pPr>
       <w:r>
-        <w:t xml:space="preserve">Open the file</w:t>
-      </w:r>
-      <w:r>
-        <w:t xml:space="preserve"> </w:t>
-      </w:r>
-      <w:r>
-        <w:t xml:space="preserve">“</w:t>
-      </w:r>
-      <w:r>
-        <w:t xml:space="preserve">markov_sick-sicker_SA_template.R</w:t>
-      </w:r>
-      <w:r>
-        <w:t xml:space="preserve">”</w:t>
-      </w:r>
-      <w:r>
-        <w:t xml:space="preserve"> </w:t>
-      </w:r>
-      <w:r>
-        <w:t xml:space="preserve">and conduct a probabilistic Cost-Effectiveness analysis of treatment vs no-treatment.</w:t>
+        <w:t xml:space="preserve">Open the file “markov_sick-sicker_SA_template.R” and conduct a probabilistic Cost-Effectiveness analysis of treatment vs no-treatment.</w:t>
       </w:r>
     </w:p>
     <w:p>
@@ -2827,10 +2878,6 @@
 </w:document>
 </file>
 
-<file path=word/comments.xml><?xml version="1.0" encoding="utf-8"?>
-<w:comments xmlns:w="http://schemas.openxmlformats.org/wordprocessingml/2006/main" xmlns:m="http://schemas.openxmlformats.org/officeDocument/2006/math" xmlns:r="http://schemas.openxmlformats.org/officeDocument/2006/relationships" xmlns:o="urn:schemas-microsoft-com:office:office" xmlns:v="urn:schemas-microsoft-com:vml" xmlns:w10="urn:schemas-microsoft-com:office:word" xmlns:a="http://schemas.openxmlformats.org/drawingml/2006/main" xmlns:pic="http://schemas.openxmlformats.org/drawingml/2006/picture" xmlns:wp="http://schemas.openxmlformats.org/drawingml/2006/wordprocessingDrawing"/>
-</file>
-
 <file path=word/footnotes.xml><?xml version="1.0" encoding="utf-8"?>
 <w:footnotes xmlns:w="http://schemas.openxmlformats.org/wordprocessingml/2006/main" xmlns:m="http://schemas.openxmlformats.org/officeDocument/2006/math" xmlns:r="http://schemas.openxmlformats.org/officeDocument/2006/relationships" xmlns:o="urn:schemas-microsoft-com:office:office" xmlns:v="urn:schemas-microsoft-com:vml" xmlns:w10="urn:schemas-microsoft-com:office:word" xmlns:a="http://schemas.openxmlformats.org/drawingml/2006/main" xmlns:pic="http://schemas.openxmlformats.org/drawingml/2006/picture" xmlns:wp="http://schemas.openxmlformats.org/drawingml/2006/wordprocessingDrawing">
   <w:footnote w:type="continuationSeparator" w:id="0">
@@ -2852,8 +2899,8 @@
 
 <file path=word/numbering.xml><?xml version="1.0" encoding="utf-8"?>
 <w:numbering xmlns:w="http://schemas.openxmlformats.org/wordprocessingml/2006/main">
-  <w:abstractNum w:abstractNumId="990">
-    <w:nsid w:val="2c1ae401"/>
+  <w:abstractNum w:abstractNumId="0">
+    <w:nsid w:val="e17f69ba"/>
     <w:multiLevelType w:val="multilevel"/>
     <w:lvl w:ilvl="0">
       <w:numFmt w:val="bullet"/>
@@ -2932,31 +2979,90 @@
         <w:ind w:left="4800" w:hanging="480"/>
       </w:pPr>
     </w:lvl>
-    <w:lvl w:ilvl="7">
+  </w:abstractNum>
+  <w:abstractNum w:abstractNumId="990">
+    <w:nsid w:val="669aa42b"/>
+    <w:multiLevelType w:val="multilevel"/>
+    <w:lvl w:ilvl="0">
       <w:numFmt w:val="bullet"/>
       <w:lvlText w:val=" "/>
       <w:lvlJc w:val="left"/>
       <w:pPr>
         <w:tabs>
-          <w:tab w:val="num" w:pos="5040"/>
+          <w:tab w:val="num" w:pos="0"/>
         </w:tabs>
-        <w:ind w:left="5520" w:hanging="480"/>
+        <w:ind w:left="480" w:hanging="480"/>
       </w:pPr>
     </w:lvl>
-    <w:lvl w:ilvl="8">
+    <w:lvl w:ilvl="1">
       <w:numFmt w:val="bullet"/>
       <w:lvlText w:val=" "/>
       <w:lvlJc w:val="left"/>
       <w:pPr>
         <w:tabs>
-          <w:tab w:val="num" w:pos="5760"/>
+          <w:tab w:val="num" w:pos="720"/>
         </w:tabs>
-        <w:ind w:left="6240" w:hanging="480"/>
+        <w:ind w:left="1200" w:hanging="480"/>
+      </w:pPr>
+    </w:lvl>
+    <w:lvl w:ilvl="2">
+      <w:numFmt w:val="bullet"/>
+      <w:lvlText w:val=" "/>
+      <w:lvlJc w:val="left"/>
+      <w:pPr>
+        <w:tabs>
+          <w:tab w:val="num" w:pos="1440"/>
+        </w:tabs>
+        <w:ind w:left="1920" w:hanging="480"/>
+      </w:pPr>
+    </w:lvl>
+    <w:lvl w:ilvl="3">
+      <w:numFmt w:val="bullet"/>
+      <w:lvlText w:val=" "/>
+      <w:lvlJc w:val="left"/>
+      <w:pPr>
+        <w:tabs>
+          <w:tab w:val="num" w:pos="2160"/>
+        </w:tabs>
+        <w:ind w:left="2640" w:hanging="480"/>
+      </w:pPr>
+    </w:lvl>
+    <w:lvl w:ilvl="4">
+      <w:numFmt w:val="bullet"/>
+      <w:lvlText w:val=" "/>
+      <w:lvlJc w:val="left"/>
+      <w:pPr>
+        <w:tabs>
+          <w:tab w:val="num" w:pos="2880"/>
+        </w:tabs>
+        <w:ind w:left="3360" w:hanging="480"/>
+      </w:pPr>
+    </w:lvl>
+    <w:lvl w:ilvl="5">
+      <w:numFmt w:val="bullet"/>
+      <w:lvlText w:val=" "/>
+      <w:lvlJc w:val="left"/>
+      <w:pPr>
+        <w:tabs>
+          <w:tab w:val="num" w:pos="3600"/>
+        </w:tabs>
+        <w:ind w:left="4080" w:hanging="480"/>
+      </w:pPr>
+    </w:lvl>
+    <w:lvl w:ilvl="6">
+      <w:numFmt w:val="bullet"/>
+      <w:lvlText w:val=" "/>
+      <w:lvlJc w:val="left"/>
+      <w:pPr>
+        <w:tabs>
+          <w:tab w:val="num" w:pos="4320"/>
+        </w:tabs>
+        <w:ind w:left="4800" w:hanging="480"/>
       </w:pPr>
     </w:lvl>
   </w:abstractNum>
   <w:abstractNum w:abstractNumId="99411">
-    <w:nsid w:val="ea454b4c"/>
+    <w:nsid w:val="265be605"/>
     <w:multiLevelType w:val="multilevel"/>
     <w:lvl w:ilvl="0">
       <w:start w:val="1"/>
@@ -3042,33 +3148,9 @@
         <w:ind w:left="4800" w:hanging="480"/>
       </w:pPr>
     </w:lvl>
-    <w:lvl w:ilvl="7">
-      <w:start w:val="1"/>
-      <w:numFmt w:val="decimal"/>
-      <w:lvlText w:val="%8."/>
-      <w:lvlJc w:val="left"/>
-      <w:pPr>
-        <w:tabs>
-          <w:tab w:val="num" w:pos="5040"/>
-        </w:tabs>
-        <w:ind w:left="5520" w:hanging="480"/>
-      </w:pPr>
-    </w:lvl>
-    <w:lvl w:ilvl="8">
-      <w:start w:val="1"/>
-      <w:numFmt w:val="decimal"/>
-      <w:lvlText w:val="%9."/>
-      <w:lvlJc w:val="left"/>
-      <w:pPr>
-        <w:tabs>
-          <w:tab w:val="num" w:pos="5760"/>
-        </w:tabs>
-        <w:ind w:left="6240" w:hanging="480"/>
-      </w:pPr>
-    </w:lvl>
   </w:abstractNum>
   <w:abstractNum w:abstractNumId="991">
-    <w:nsid w:val="71315dca"/>
+    <w:nsid w:val="b702311f"/>
     <w:multiLevelType w:val="multilevel"/>
     <w:lvl w:ilvl="0">
       <w:numFmt w:val="bullet"/>
@@ -3147,31 +3229,9 @@
         <w:ind w:left="4800" w:hanging="480"/>
       </w:pPr>
     </w:lvl>
-    <w:lvl w:ilvl="7">
-      <w:numFmt w:val="bullet"/>
-      <w:lvlText w:val="–"/>
-      <w:lvlJc w:val="left"/>
-      <w:pPr>
-        <w:tabs>
-          <w:tab w:val="num" w:pos="5040"/>
-        </w:tabs>
-        <w:ind w:left="5520" w:hanging="480"/>
-      </w:pPr>
-    </w:lvl>
-    <w:lvl w:ilvl="8">
-      <w:numFmt w:val="bullet"/>
-      <w:lvlText w:val="•"/>
-      <w:lvlJc w:val="left"/>
-      <w:pPr>
-        <w:tabs>
-          <w:tab w:val="num" w:pos="5760"/>
-        </w:tabs>
-        <w:ind w:left="6240" w:hanging="480"/>
-      </w:pPr>
-    </w:lvl>
   </w:abstractNum>
   <w:abstractNum w:abstractNumId="99415">
-    <w:nsid w:val="47261bad"/>
+    <w:nsid w:val="e0ec5f50"/>
     <w:multiLevelType w:val="multilevel"/>
     <w:lvl w:ilvl="0">
       <w:start w:val="5"/>
@@ -3257,31 +3317,10 @@
         <w:ind w:left="4800" w:hanging="480"/>
       </w:pPr>
     </w:lvl>
-    <w:lvl w:ilvl="7">
-      <w:start w:val="5"/>
-      <w:numFmt w:val="decimal"/>
-      <w:lvlText w:val="%8."/>
-      <w:lvlJc w:val="left"/>
-      <w:pPr>
-        <w:tabs>
-          <w:tab w:val="num" w:pos="5040"/>
-        </w:tabs>
-        <w:ind w:left="5520" w:hanging="480"/>
-      </w:pPr>
-    </w:lvl>
-    <w:lvl w:ilvl="8">
-      <w:start w:val="5"/>
-      <w:numFmt w:val="decimal"/>
-      <w:lvlText w:val="%9."/>
-      <w:lvlJc w:val="left"/>
-      <w:pPr>
-        <w:tabs>
-          <w:tab w:val="num" w:pos="5760"/>
-        </w:tabs>
-        <w:ind w:left="6240" w:hanging="480"/>
-      </w:pPr>
-    </w:lvl>
   </w:abstractNum>
+  <w:num w:numId="1">
+    <w:abstractNumId w:val="0"/>
+  </w:num>
   <w:num w:numId="1000">
     <w:abstractNumId w:val="990"/>
   </w:num>
@@ -3306,12 +3345,6 @@
       <w:startOverride w:val="1"/>
     </w:lvlOverride>
     <w:lvlOverride w:ilvl="6">
-      <w:startOverride w:val="1"/>
-    </w:lvlOverride>
-    <w:lvlOverride w:ilvl="7">
-      <w:startOverride w:val="1"/>
-    </w:lvlOverride>
-    <w:lvlOverride w:ilvl="8">
       <w:startOverride w:val="1"/>
     </w:lvlOverride>
   </w:num>
@@ -3341,12 +3374,6 @@
     <w:lvlOverride w:ilvl="6">
       <w:startOverride w:val="1"/>
     </w:lvlOverride>
-    <w:lvlOverride w:ilvl="7">
-      <w:startOverride w:val="1"/>
-    </w:lvlOverride>
-    <w:lvlOverride w:ilvl="8">
-      <w:startOverride w:val="1"/>
-    </w:lvlOverride>
   </w:num>
   <w:num w:numId="1004">
     <w:abstractNumId w:val="99415"/>
@@ -3371,12 +3398,6 @@
     <w:lvlOverride w:ilvl="6">
       <w:startOverride w:val="5"/>
     </w:lvlOverride>
-    <w:lvlOverride w:ilvl="7">
-      <w:startOverride w:val="5"/>
-    </w:lvlOverride>
-    <w:lvlOverride w:ilvl="8">
-      <w:startOverride w:val="5"/>
-    </w:lvlOverride>
   </w:num>
 </w:numbering>
 </file>
@@ -3634,66 +3655,6 @@
       <w:szCs w:val="24"/>
     </w:rPr>
   </w:style>
-  <w:style w:type="paragraph" w:styleId="Heading7">
-    <w:name w:val="Heading 7"/>
-    <w:basedOn w:val="Normal"/>
-    <w:next w:val="BodyText"/>
-    <w:uiPriority w:val="9"/>
-    <w:unhideWhenUsed/>
-    <w:qFormat/>
-    <w:pPr>
-      <w:keepNext/>
-      <w:keepLines/>
-      <w:spacing w:before="200" w:after="0"/>
-      <w:outlineLvl w:val="6"/>
-    </w:pPr>
-    <w:rPr>
-      <w:rFonts w:asciiTheme="majorHAnsi" w:eastAsiaTheme="majorEastAsia" w:hAnsiTheme="majorHAnsi" w:cstheme="majorBidi"/>
-      <w:color w:val="4F81BD" w:themeColor="accent1"/>
-      <w:sz w:val="24"/>
-      <w:szCs w:val="24"/>
-    </w:rPr>
-  </w:style>
-  <w:style w:type="paragraph" w:styleId="Heading8">
-    <w:name w:val="Heading 8"/>
-    <w:basedOn w:val="Normal"/>
-    <w:next w:val="BodyText"/>
-    <w:uiPriority w:val="9"/>
-    <w:unhideWhenUsed/>
-    <w:qFormat/>
-    <w:pPr>
-      <w:keepNext/>
-      <w:keepLines/>
-      <w:spacing w:before="200" w:after="0"/>
-      <w:outlineLvl w:val="7"/>
-    </w:pPr>
-    <w:rPr>
-      <w:rFonts w:asciiTheme="majorHAnsi" w:eastAsiaTheme="majorEastAsia" w:hAnsiTheme="majorHAnsi" w:cstheme="majorBidi"/>
-      <w:color w:val="4F81BD" w:themeColor="accent1"/>
-      <w:sz w:val="24"/>
-      <w:szCs w:val="24"/>
-    </w:rPr>
-  </w:style>
-  <w:style w:type="paragraph" w:styleId="Heading9">
-    <w:name w:val="Heading 9"/>
-    <w:basedOn w:val="Normal"/>
-    <w:next w:val="BodyText"/>
-    <w:uiPriority w:val="9"/>
-    <w:unhideWhenUsed/>
-    <w:qFormat/>
-    <w:pPr>
-      <w:keepNext/>
-      <w:keepLines/>
-      <w:spacing w:before="200" w:after="0"/>
-      <w:outlineLvl w:val="8"/>
-    </w:pPr>
-    <w:rPr>
-      <w:rFonts w:asciiTheme="majorHAnsi" w:eastAsiaTheme="majorEastAsia" w:hAnsiTheme="majorHAnsi" w:cstheme="majorBidi"/>
-      <w:color w:val="4F81BD" w:themeColor="accent1"/>
-      <w:sz w:val="24"/>
-      <w:szCs w:val="24"/>
-    </w:rPr>
-  </w:style>
   <w:style w:type="paragraph" w:styleId="BlockText">
     <w:name w:val="Block Text"/>
     <w:basedOn w:val="BodyText"/>
@@ -3725,9 +3686,8 @@
     <w:semiHidden/>
     <w:unhideWhenUsed/>
   </w:style>
-  <w:style w:type="table" w:default="1" w:styleId="Table">
-    <w:name w:val="Table"/>
-    <w:basedOn w:val="TableNormal"/>
+  <w:style w:type="table" w:default="1" w:styleId="TableNormal">
+    <w:name w:val="Normal Table"/>
     <w:semiHidden/>
     <w:unhideWhenUsed/>
     <w:qFormat/>
@@ -3784,8 +3744,8 @@
     <w:name w:val="Figure"/>
     <w:basedOn w:val="Normal"/>
   </w:style>
-  <w:style w:type="paragraph" w:customStyle="1" w:styleId="CaptionedFigure">
-    <w:name w:val="Captioned Figure"/>
+  <w:style w:type="paragraph" w:customStyle="1" w:styleId="FigureWithCaption">
+    <w:name w:val="Figure with Caption"/>
     <w:basedOn w:val="Figure"/>
     <w:pPr>
       <w:keepNext/>

</xml_diff>